<commit_message>
added a couple of sentences, facts + opinions
</commit_message>
<xml_diff>
--- a/speech rev 2.docx
+++ b/speech rev 2.docx
@@ -141,29 +141,136 @@
         <w:rPr>
           <w:shd w:fill="FFFF00" w:val="clear"/>
         </w:rPr>
-        <w:t>A</w:t>
+        <w:t>AP</w:t>
+      </w:r>
+      <w:r>
+        <w:rPr/>
+        <w:t xml:space="preserve"> </w:t>
+      </w:r>
+      <w:r>
+        <w:rPr>
+          <w:shd w:fill="81D41A" w:val="clear"/>
+        </w:rPr>
+        <w:t>AV</w:t>
+      </w:r>
+    </w:p>
+    <w:p>
+      <w:pPr>
+        <w:pStyle w:val="BodyText"/>
+        <w:bidi w:val="0"/>
+        <w:jc w:val="start"/>
+        <w:rPr>
+          <w:highlight w:val="none"/>
+          <w:shd w:fill="auto" w:val="clear"/>
+        </w:rPr>
+      </w:pPr>
+      <w:r>
+        <w:rPr>
+          <w:shd w:fill="2A6099" w:val="clear"/>
+        </w:rPr>
+        <w:t xml:space="preserve">Did you know that in 2021, approximately 5000 people died from drug overdosing? </w:t>
+      </w:r>
+      <w:r>
+        <w:rPr>
+          <w:shd w:fill="auto" w:val="clear"/>
+        </w:rPr>
+        <w:t xml:space="preserve">The effect of </w:t>
+      </w:r>
+      <w:r>
+        <w:rPr>
+          <w:shd w:fill="81D41A" w:val="clear"/>
+        </w:rPr>
+        <w:t>addiction</w:t>
+      </w:r>
+      <w:r>
+        <w:rPr>
+          <w:shd w:fill="auto" w:val="clear"/>
+        </w:rPr>
+        <w:t xml:space="preserve"> to various drugs on society includes harm to the economy and violent crimes. If thiis </w:t>
+      </w:r>
+      <w:r>
+        <w:rPr>
+          <w:shd w:fill="81D41A" w:val="clear"/>
+        </w:rPr>
+        <w:t>addiction</w:t>
+      </w:r>
+      <w:r>
+        <w:rPr>
+          <w:shd w:fill="auto" w:val="clear"/>
+        </w:rPr>
+        <w:t xml:space="preserve"> stays on the rise</w:t>
       </w:r>
       <w:r>
         <w:rPr>
           <w:shd w:fill="FFFF00" w:val="clear"/>
         </w:rPr>
-        <w:t>P</w:t>
-      </w:r>
-      <w:r>
-        <w:rPr/>
+        <w:t>;</w:t>
+      </w:r>
+      <w:r>
+        <w:rPr>
+          <w:shd w:fill="auto" w:val="clear"/>
+        </w:rPr>
         <w:t xml:space="preserve"> </w:t>
       </w:r>
       <w:r>
         <w:rPr>
-          <w:shd w:fill="81D41A" w:val="clear"/>
-        </w:rPr>
-        <w:t>A</w:t>
-      </w:r>
-      <w:r>
-        <w:rPr>
-          <w:shd w:fill="81D41A" w:val="clear"/>
-        </w:rPr>
-        <w:t>V</w:t>
+          <w:shd w:fill="2A6099" w:val="clear"/>
+        </w:rPr>
+        <w:t>we</w:t>
+      </w:r>
+      <w:r>
+        <w:rPr>
+          <w:shd w:fill="auto" w:val="clear"/>
+        </w:rPr>
+        <w:t xml:space="preserve"> may lose whole generations to this </w:t>
+      </w:r>
+      <w:r>
+        <w:rPr>
+          <w:shd w:fill="81D41A" w:val="clear"/>
+        </w:rPr>
+        <w:t>war on drugs</w:t>
+      </w:r>
+      <w:r>
+        <w:rPr>
+          <w:shd w:fill="auto" w:val="clear"/>
+        </w:rPr>
+        <w:t xml:space="preserve"> througout the world. In this speech, ill cover some ways how </w:t>
+      </w:r>
+      <w:r>
+        <w:rPr>
+          <w:shd w:fill="81D41A" w:val="clear"/>
+        </w:rPr>
+        <w:t>addiction</w:t>
+      </w:r>
+      <w:r>
+        <w:rPr>
+          <w:shd w:fill="auto" w:val="clear"/>
+        </w:rPr>
+        <w:t xml:space="preserve"> to these drugs effects society and will continue to, and continue to be worse and worse until </w:t>
+      </w:r>
+      <w:r>
+        <w:rPr>
+          <w:shd w:fill="2A6099" w:val="clear"/>
+        </w:rPr>
+        <w:t>we</w:t>
+      </w:r>
+      <w:r>
+        <w:rPr>
+          <w:shd w:fill="auto" w:val="clear"/>
+        </w:rPr>
+        <w:t xml:space="preserve"> do something and what </w:t>
+      </w:r>
+      <w:r>
+        <w:rPr>
+          <w:shd w:fill="2A6099" w:val="clear"/>
+        </w:rPr>
+        <w:t xml:space="preserve">you </w:t>
+      </w:r>
+      <w:r>
+        <w:rPr>
+          <w:shd w:fill="auto" w:val="clear"/>
+        </w:rPr>
+        <w:t>can do to to prevent this.</w:t>
       </w:r>
     </w:p>
     <w:p>
@@ -178,15 +285,9 @@
       </w:pPr>
       <w:r>
         <w:rPr>
-          <w:shd w:fill="2A6099" w:val="clear"/>
-        </w:rPr>
-        <w:t xml:space="preserve">Did you know that in 2021, approximately 5000 people died from drug overdosing? </w:t>
-      </w:r>
-      <w:r>
-        <w:rPr>
-          <w:shd w:fill="auto" w:val="clear"/>
-        </w:rPr>
-        <w:t xml:space="preserve">The effect of </w:t>
+          <w:shd w:fill="auto" w:val="clear"/>
+        </w:rPr>
+        <w:t xml:space="preserve">The social effects of drug </w:t>
       </w:r>
       <w:r>
         <w:rPr>
@@ -198,7 +299,119 @@
         <w:rPr>
           <w:shd w:fill="auto" w:val="clear"/>
         </w:rPr>
-        <w:t xml:space="preserve"> to various drugs on society includes harm to the economy and violent crimes. If thiis </w:t>
+        <w:t xml:space="preserve"> to society are very major in certain areas and throughout the world. An example of these effects is the strain it has on relationships. The drug user may beg for money and slowly break the family. This is also a problem as if someone is </w:t>
+      </w:r>
+      <w:r>
+        <w:rPr>
+          <w:shd w:fill="2A6099" w:val="clear"/>
+        </w:rPr>
+        <w:t>isolating</w:t>
+      </w:r>
+      <w:r>
+        <w:rPr>
+          <w:shd w:fill="auto" w:val="clear"/>
+        </w:rPr>
+        <w:t xml:space="preserve"> they will increase their usage and may overdose. The other social effects </w:t>
+      </w:r>
+      <w:r>
+        <w:rPr>
+          <w:shd w:fill="2A6099" w:val="clear"/>
+        </w:rPr>
+        <w:t>include crime rates, murders, robberies</w:t>
+      </w:r>
+      <w:r>
+        <w:rPr>
+          <w:shd w:fill="auto" w:val="clear"/>
+        </w:rPr>
+        <w:t xml:space="preserve"> and other crime related things.</w:t>
+      </w:r>
+    </w:p>
+    <w:p>
+      <w:pPr>
+        <w:pStyle w:val="BodyText"/>
+        <w:bidi w:val="0"/>
+        <w:jc w:val="start"/>
+        <w:rPr>
+          <w:highlight w:val="none"/>
+          <w:shd w:fill="auto" w:val="clear"/>
+        </w:rPr>
+      </w:pPr>
+      <w:r>
+        <w:rPr>
+          <w:shd w:fill="auto" w:val="clear"/>
+        </w:rPr>
+        <w:t>There is also an economic toll on society due to these drugs</w:t>
+      </w:r>
+      <w:r>
+        <w:rPr>
+          <w:shd w:fill="FFFF00" w:val="clear"/>
+        </w:rPr>
+        <w:t>;</w:t>
+      </w:r>
+      <w:r>
+        <w:rPr>
+          <w:shd w:fill="auto" w:val="clear"/>
+        </w:rPr>
+        <w:t xml:space="preserve"> Such as people becoming very poor due to the increasing prices of the drugs so they can’t feed themselves </w:t>
+      </w:r>
+      <w:r>
+        <w:rPr>
+          <w:shd w:fill="FFFF00" w:val="clear"/>
+        </w:rPr>
+        <w:t>(</w:t>
+      </w:r>
+      <w:r>
+        <w:rPr>
+          <w:shd w:fill="auto" w:val="clear"/>
+        </w:rPr>
+        <w:t xml:space="preserve">or their family. </w:t>
+      </w:r>
+      <w:r>
+        <w:rPr>
+          <w:shd w:fill="FFFF00" w:val="clear"/>
+        </w:rPr>
+        <w:t>)</w:t>
+      </w:r>
+      <w:r>
+        <w:rPr>
+          <w:shd w:fill="auto" w:val="clear"/>
+        </w:rPr>
+        <w:t xml:space="preserve"> Also, in the US for example, drugs cost $600 billion anually. Drugs also have effects on the economy like </w:t>
+      </w:r>
+      <w:r>
+        <w:rPr>
+          <w:shd w:fill="2A6099" w:val="clear"/>
+        </w:rPr>
+        <w:t>decreasing productivity, or strain on the healthcare system and criminal justice fees.</w:t>
+      </w:r>
+    </w:p>
+    <w:p>
+      <w:pPr>
+        <w:pStyle w:val="BodyText"/>
+        <w:bidi w:val="0"/>
+        <w:jc w:val="start"/>
+        <w:rPr>
+          <w:highlight w:val="none"/>
+          <w:shd w:fill="auto" w:val="clear"/>
+        </w:rPr>
+      </w:pPr>
+      <w:r>
+        <w:rPr>
+          <w:shd w:fill="auto" w:val="clear"/>
+        </w:rPr>
+        <w:t xml:space="preserve">This is becoming a major problem as more people are turning to drugs from various factors such as peer pressure, depression and </w:t>
+      </w:r>
+      <w:r>
+        <w:rPr>
+          <w:shd w:fill="2A6099" w:val="clear"/>
+        </w:rPr>
+        <w:t>isolation.</w:t>
+      </w:r>
+      <w:r>
+        <w:rPr>
+          <w:shd w:fill="auto" w:val="clear"/>
+        </w:rPr>
+        <w:t xml:space="preserve"> Some ways to prevent it include educating people about the dangers of drugs and the </w:t>
       </w:r>
       <w:r>
         <w:rPr>
@@ -210,7 +423,7 @@
         <w:rPr>
           <w:shd w:fill="auto" w:val="clear"/>
         </w:rPr>
-        <w:t xml:space="preserve"> stays on the rise</w:t>
+        <w:t xml:space="preserve"> that comes with it</w:t>
       </w:r>
       <w:r>
         <w:rPr>
@@ -228,200 +441,17 @@
         <w:rPr>
           <w:shd w:fill="2A6099" w:val="clear"/>
         </w:rPr>
-        <w:t>we</w:t>
-      </w:r>
-      <w:r>
-        <w:rPr>
-          <w:shd w:fill="auto" w:val="clear"/>
-        </w:rPr>
-        <w:t xml:space="preserve"> may lose whole generations to this </w:t>
-      </w:r>
-      <w:r>
-        <w:rPr>
-          <w:shd w:fill="81D41A" w:val="clear"/>
-        </w:rPr>
-        <w:t>war on drugs</w:t>
-      </w:r>
-      <w:r>
-        <w:rPr>
-          <w:shd w:fill="auto" w:val="clear"/>
-        </w:rPr>
-        <w:t xml:space="preserve"> througout the world. In this speech, ill cover some ways how addiction to these drugs effects society and will continue to, and continue to be worse and worse until </w:t>
-      </w:r>
-      <w:r>
-        <w:rPr>
-          <w:shd w:fill="2A6099" w:val="clear"/>
-        </w:rPr>
-        <w:t>we</w:t>
-      </w:r>
-      <w:r>
-        <w:rPr>
-          <w:shd w:fill="auto" w:val="clear"/>
-        </w:rPr>
-        <w:t xml:space="preserve"> do something and what </w:t>
-      </w:r>
-      <w:r>
-        <w:rPr>
-          <w:shd w:fill="2A6099" w:val="clear"/>
-        </w:rPr>
-        <w:t xml:space="preserve">you </w:t>
-      </w:r>
-      <w:r>
-        <w:rPr>
-          <w:shd w:fill="auto" w:val="clear"/>
-        </w:rPr>
-        <w:t>can do to to prevent this.</w:t>
-      </w:r>
-    </w:p>
-    <w:p>
-      <w:pPr>
-        <w:pStyle w:val="BodyText"/>
-        <w:bidi w:val="0"/>
-        <w:jc w:val="start"/>
-        <w:rPr>
-          <w:highlight w:val="none"/>
-          <w:shd w:fill="auto" w:val="clear"/>
-        </w:rPr>
-      </w:pPr>
-      <w:r>
-        <w:rPr>
-          <w:shd w:fill="auto" w:val="clear"/>
-        </w:rPr>
-        <w:t xml:space="preserve">The social effects of drug </w:t>
-      </w:r>
-      <w:r>
-        <w:rPr>
-          <w:shd w:fill="81D41A" w:val="clear"/>
-        </w:rPr>
-        <w:t>addiction</w:t>
-      </w:r>
-      <w:r>
-        <w:rPr>
-          <w:shd w:fill="auto" w:val="clear"/>
-        </w:rPr>
-        <w:t xml:space="preserve"> to society are very major in certain areas and </w:t>
-      </w:r>
-      <w:r>
-        <w:rPr>
-          <w:shd w:fill="auto" w:val="clear"/>
-        </w:rPr>
-        <w:t xml:space="preserve">throughout the world. An example of these effects is the strain it has on relationships. The drug user may beg for money and slowly break the family. This is also a problem as if someone is isolating they will increase their usage and may overdose. The other social effects </w:t>
-      </w:r>
-      <w:r>
-        <w:rPr>
-          <w:shd w:fill="2A6099" w:val="clear"/>
-        </w:rPr>
-        <w:t>include crime rates, murders, robberies</w:t>
-      </w:r>
-      <w:r>
-        <w:rPr>
-          <w:shd w:fill="auto" w:val="clear"/>
-        </w:rPr>
-        <w:t xml:space="preserve"> and other crime related things.</w:t>
-      </w:r>
-    </w:p>
-    <w:p>
-      <w:pPr>
-        <w:pStyle w:val="BodyText"/>
-        <w:bidi w:val="0"/>
-        <w:jc w:val="start"/>
-        <w:rPr>
-          <w:highlight w:val="none"/>
-          <w:shd w:fill="auto" w:val="clear"/>
-        </w:rPr>
-      </w:pPr>
-      <w:r>
-        <w:rPr>
-          <w:shd w:fill="auto" w:val="clear"/>
-        </w:rPr>
-        <w:t>There is also an economic toll on society due to these drugs</w:t>
-      </w:r>
-      <w:r>
-        <w:rPr>
-          <w:shd w:fill="FFFF00" w:val="clear"/>
-        </w:rPr>
-        <w:t>;</w:t>
-      </w:r>
-      <w:r>
-        <w:rPr>
-          <w:shd w:fill="auto" w:val="clear"/>
-        </w:rPr>
-        <w:t xml:space="preserve"> Such as people becoming very poor due to the increasing prices of the drugs so they can’t feed themselves </w:t>
-      </w:r>
-      <w:r>
-        <w:rPr>
-          <w:shd w:fill="FFFF00" w:val="clear"/>
-        </w:rPr>
-        <w:t>(</w:t>
-      </w:r>
-      <w:r>
-        <w:rPr>
-          <w:shd w:fill="auto" w:val="clear"/>
-        </w:rPr>
-        <w:t xml:space="preserve">or their family. </w:t>
-      </w:r>
-      <w:r>
-        <w:rPr>
-          <w:shd w:fill="FFFF00" w:val="clear"/>
-        </w:rPr>
-        <w:t>)</w:t>
-      </w:r>
-      <w:r>
-        <w:rPr>
-          <w:shd w:fill="auto" w:val="clear"/>
-        </w:rPr>
-        <w:t xml:space="preserve"> Also, in the US for example, drugs cost $600 billion anually. Drugs also have effects on the economy like </w:t>
-      </w:r>
-      <w:r>
-        <w:rPr>
-          <w:shd w:fill="2A6099" w:val="clear"/>
-        </w:rPr>
-        <w:t>decreasing productivity, or strain on the healthcare system and criminal justice fees.</w:t>
-      </w:r>
-    </w:p>
-    <w:p>
-      <w:pPr>
-        <w:pStyle w:val="BodyText"/>
-        <w:bidi w:val="0"/>
-        <w:jc w:val="start"/>
-        <w:rPr>
-          <w:highlight w:val="none"/>
-          <w:shd w:fill="auto" w:val="clear"/>
-        </w:rPr>
-      </w:pPr>
-      <w:r>
-        <w:rPr>
-          <w:shd w:fill="auto" w:val="clear"/>
-        </w:rPr>
-        <w:t xml:space="preserve">This is becoming a major problem </w:t>
-      </w:r>
-      <w:r>
-        <w:rPr>
-          <w:shd w:fill="auto" w:val="clear"/>
-        </w:rPr>
-        <w:t xml:space="preserve">as more people are turning to drugs from various factors such as peer pressure, depression and isolation. Some ways to prevent it include educating people about the dangers of drugs and the </w:t>
-      </w:r>
-      <w:r>
-        <w:rPr>
-          <w:shd w:fill="81D41A" w:val="clear"/>
-        </w:rPr>
-        <w:t>addiction</w:t>
-      </w:r>
-      <w:r>
-        <w:rPr>
-          <w:shd w:fill="auto" w:val="clear"/>
-        </w:rPr>
-        <w:t xml:space="preserve"> that comes with it</w:t>
-      </w:r>
-      <w:r>
-        <w:rPr>
-          <w:shd w:fill="FFFF00" w:val="clear"/>
-        </w:rPr>
-        <w:t>;</w:t>
-      </w:r>
-      <w:r>
-        <w:rPr>
-          <w:shd w:fill="auto" w:val="clear"/>
+        <w:t>you</w:t>
+      </w:r>
+      <w:r>
+        <w:rPr>
+          <w:shd w:fill="auto" w:val="clear"/>
+        </w:rPr>
+        <w:t xml:space="preserve"> could also learn why someone uses drugs for a start.</w:t>
+      </w:r>
+      <w:r>
+        <w:rPr>
+          <w:shd w:fill="2A6099" w:val="clear"/>
         </w:rPr>
         <w:t xml:space="preserve"> </w:t>
       </w:r>
@@ -429,13 +459,25 @@
         <w:rPr>
           <w:shd w:fill="2A6099" w:val="clear"/>
         </w:rPr>
-        <w:t>you</w:t>
-      </w:r>
-      <w:r>
-        <w:rPr>
-          <w:shd w:fill="auto" w:val="clear"/>
-        </w:rPr>
-        <w:t xml:space="preserve"> could also learn why someone uses drugs for a start.</w:t>
+        <w:t>I personally believe that soft drugs should be legalised like cannabis because this way, people may use these instead of these lethal, harder drugs.</w:t>
+      </w:r>
+      <w:r>
+        <w:rPr>
+          <w:shd w:fill="auto" w:val="clear"/>
+        </w:rPr>
+        <w:t xml:space="preserve"> </w:t>
+      </w:r>
+      <w:r>
+        <w:rPr>
+          <w:shd w:fill="2A6099" w:val="clear"/>
+        </w:rPr>
+        <w:t>Also, cannabis is proven to be actually healthier than other legal smoking products like tobacco.</w:t>
+      </w:r>
+      <w:r>
+        <w:rPr>
+          <w:shd w:fill="auto" w:val="clear"/>
+        </w:rPr>
+        <w:t xml:space="preserve"> And the final reason is that the government could actually profit on this like tobacco and tax the prices.</w:t>
       </w:r>
     </w:p>
     <w:p>
@@ -493,6 +535,7 @@
       <w:pgNumType w:fmt="decimal"/>
       <w:formProt w:val="false"/>
       <w:textDirection w:val="lrTb"/>
+      <w:docGrid w:type="default" w:linePitch="100" w:charSpace="0"/>
     </w:sectPr>
   </w:body>
 </w:document>
@@ -512,7 +555,6 @@
     </w:rPrDefault>
     <w:pPrDefault>
       <w:pPr>
-        <w:widowControl/>
         <w:suppressAutoHyphens w:val="true"/>
       </w:pPr>
     </w:pPrDefault>
@@ -522,7 +564,10 @@
     <w:qFormat/>
     <w:pPr>
       <w:widowControl/>
+      <w:suppressAutoHyphens w:val="true"/>
       <w:bidi w:val="0"/>
+      <w:spacing w:before="0" w:after="0"/>
+      <w:jc w:val="start"/>
     </w:pPr>
     <w:rPr>
       <w:rFonts w:ascii="Aptos" w:hAnsi="Aptos" w:eastAsia="JetBrainsMono NFP" w:cs="JetBrainsMono NFP"/>

</xml_diff>

<commit_message>
speech on 25th, gotta lock in
</commit_message>
<xml_diff>
--- a/speech rev 2.docx
+++ b/speech rev 2.docx
@@ -453,24 +453,18 @@
         <w:rPr>
           <w:shd w:fill="2A6099" w:val="clear"/>
         </w:rPr>
+        <w:t xml:space="preserve"> I personally believe that soft drugs should be legalised like cannabis because this way, people may use these instead of these lethal, harder drugs.</w:t>
+      </w:r>
+      <w:r>
+        <w:rPr>
+          <w:shd w:fill="auto" w:val="clear"/>
+        </w:rPr>
         <w:t xml:space="preserve"> </w:t>
       </w:r>
       <w:r>
         <w:rPr>
           <w:shd w:fill="2A6099" w:val="clear"/>
         </w:rPr>
-        <w:t>I personally believe that soft drugs should be legalised like cannabis because this way, people may use these instead of these lethal, harder drugs.</w:t>
-      </w:r>
-      <w:r>
-        <w:rPr>
-          <w:shd w:fill="auto" w:val="clear"/>
-        </w:rPr>
-        <w:t xml:space="preserve"> </w:t>
-      </w:r>
-      <w:r>
-        <w:rPr>
-          <w:shd w:fill="2A6099" w:val="clear"/>
-        </w:rPr>
         <w:t>Also, cannabis is proven to be actually healthier than other legal smoking products like tobacco.</w:t>
       </w:r>
       <w:r>
@@ -525,7 +519,13 @@
         <w:rPr>
           <w:shd w:fill="auto" w:val="clear"/>
         </w:rPr>
-        <w:t xml:space="preserve"> and other things. Thanks for listening.</w:t>
+        <w:t xml:space="preserve">. </w:t>
+      </w:r>
+      <w:r>
+        <w:rPr>
+          <w:shd w:fill="auto" w:val="clear"/>
+        </w:rPr>
+        <w:t>For example, dopamine is the happiness hormone in the brain. And lots of things can give us it, therefore sort of addicting us to it. Like tiktok for example gives you short bursts of dopamine. Or gambling, every win gives you lots and lots of it. Or drugs and alcohol, they give you lots of it as well.</w:t>
       </w:r>
     </w:p>
     <w:sectPr>

</xml_diff>